<commit_message>
add learing of git summary
</commit_message>
<xml_diff>
--- a/git命令行学习总结.docx
+++ b/git命令行学习总结.docx
@@ -6,9 +6,6 @@
       <w:pPr>
         <w:pStyle w:val="1"/>
         <w:jc w:val="center"/>
-        <w:rPr>
-          <w:rFonts w:hint="eastAsia"/>
-        </w:rPr>
       </w:pPr>
       <w:proofErr w:type="spellStart"/>
       <w:r>
@@ -33,9 +30,6 @@
           <w:numId w:val="1"/>
         </w:numPr>
         <w:ind w:firstLineChars="0"/>
-        <w:rPr>
-          <w:rFonts w:hint="eastAsia"/>
-        </w:rPr>
       </w:pPr>
       <w:proofErr w:type="spellStart"/>
       <w:r>
@@ -56,9 +50,6 @@
       <w:pPr>
         <w:pStyle w:val="a5"/>
         <w:ind w:left="360" w:firstLineChars="0" w:firstLine="0"/>
-        <w:rPr>
-          <w:rFonts w:hint="eastAsia"/>
-        </w:rPr>
       </w:pPr>
       <w:r>
         <w:rPr>
@@ -75,9 +66,6 @@
           <w:numId w:val="1"/>
         </w:numPr>
         <w:ind w:firstLineChars="0"/>
-        <w:rPr>
-          <w:rFonts w:hint="eastAsia"/>
-        </w:rPr>
       </w:pPr>
       <w:proofErr w:type="spellStart"/>
       <w:r>
@@ -113,9 +101,6 @@
       <w:pPr>
         <w:pStyle w:val="a5"/>
         <w:ind w:left="360" w:firstLineChars="0" w:firstLine="0"/>
-        <w:rPr>
-          <w:rFonts w:hint="eastAsia"/>
-        </w:rPr>
       </w:pPr>
       <w:r>
         <w:rPr>
@@ -132,9 +117,6 @@
           <w:numId w:val="1"/>
         </w:numPr>
         <w:ind w:firstLineChars="0"/>
-        <w:rPr>
-          <w:rFonts w:hint="eastAsia"/>
-        </w:rPr>
       </w:pPr>
       <w:proofErr w:type="spellStart"/>
       <w:r>
@@ -155,9 +137,6 @@
       <w:pPr>
         <w:pStyle w:val="a5"/>
         <w:ind w:left="360" w:firstLineChars="0" w:firstLine="0"/>
-        <w:rPr>
-          <w:rFonts w:hint="eastAsia"/>
-        </w:rPr>
       </w:pPr>
       <w:r>
         <w:rPr>
@@ -174,9 +153,6 @@
           <w:numId w:val="1"/>
         </w:numPr>
         <w:ind w:firstLineChars="0"/>
-        <w:rPr>
-          <w:rFonts w:hint="eastAsia"/>
-        </w:rPr>
       </w:pPr>
       <w:proofErr w:type="spellStart"/>
       <w:r>
@@ -197,9 +173,6 @@
       <w:pPr>
         <w:pStyle w:val="a5"/>
         <w:ind w:left="360" w:firstLineChars="0" w:firstLine="0"/>
-        <w:rPr>
-          <w:rFonts w:hint="eastAsia"/>
-        </w:rPr>
       </w:pPr>
       <w:r>
         <w:rPr>
@@ -277,9 +250,6 @@
           <w:numId w:val="1"/>
         </w:numPr>
         <w:ind w:firstLineChars="0"/>
-        <w:rPr>
-          <w:rFonts w:hint="eastAsia"/>
-        </w:rPr>
       </w:pPr>
       <w:proofErr w:type="spellStart"/>
       <w:r>
@@ -308,9 +278,6 @@
       <w:pPr>
         <w:pStyle w:val="a5"/>
         <w:ind w:left="360" w:firstLineChars="0" w:firstLine="0"/>
-        <w:rPr>
-          <w:rFonts w:hint="eastAsia"/>
-        </w:rPr>
       </w:pPr>
       <w:r>
         <w:rPr>
@@ -327,9 +294,6 @@
           <w:numId w:val="1"/>
         </w:numPr>
         <w:ind w:firstLineChars="0"/>
-        <w:rPr>
-          <w:rFonts w:hint="eastAsia"/>
-        </w:rPr>
       </w:pPr>
       <w:proofErr w:type="spellStart"/>
       <w:r>
@@ -368,9 +332,6 @@
       <w:pPr>
         <w:pStyle w:val="a5"/>
         <w:ind w:left="360" w:firstLineChars="0" w:firstLine="0"/>
-        <w:rPr>
-          <w:rFonts w:hint="eastAsia"/>
-        </w:rPr>
       </w:pPr>
       <w:r>
         <w:rPr>
@@ -461,9 +422,6 @@
           <w:numId w:val="1"/>
         </w:numPr>
         <w:ind w:firstLineChars="0"/>
-        <w:rPr>
-          <w:rFonts w:hint="eastAsia"/>
-        </w:rPr>
       </w:pPr>
       <w:proofErr w:type="spellStart"/>
       <w:r>
@@ -502,9 +460,6 @@
       <w:pPr>
         <w:pStyle w:val="a5"/>
         <w:ind w:left="360" w:firstLineChars="0" w:firstLine="0"/>
-        <w:rPr>
-          <w:rFonts w:hint="eastAsia"/>
-        </w:rPr>
       </w:pPr>
       <w:r>
         <w:rPr>
@@ -666,9 +621,6 @@
       <w:pPr>
         <w:pStyle w:val="a5"/>
         <w:ind w:left="360" w:firstLineChars="0" w:firstLine="0"/>
-        <w:rPr>
-          <w:rFonts w:hint="eastAsia"/>
-        </w:rPr>
       </w:pPr>
       <w:proofErr w:type="spellStart"/>
       <w:r>
@@ -741,9 +693,6 @@
           <w:numId w:val="1"/>
         </w:numPr>
         <w:ind w:firstLineChars="0"/>
-        <w:rPr>
-          <w:rFonts w:hint="eastAsia"/>
-        </w:rPr>
       </w:pPr>
       <w:proofErr w:type="spellStart"/>
       <w:r>
@@ -776,9 +725,6 @@
       <w:pPr>
         <w:pStyle w:val="a5"/>
         <w:ind w:left="360" w:firstLineChars="0" w:firstLine="0"/>
-        <w:rPr>
-          <w:rFonts w:hint="eastAsia"/>
-        </w:rPr>
       </w:pPr>
       <w:r>
         <w:rPr>
@@ -812,17 +758,11 @@
       <w:pPr>
         <w:pStyle w:val="a5"/>
         <w:ind w:left="360" w:firstLineChars="0" w:firstLine="0"/>
-        <w:rPr>
-          <w:rFonts w:hint="eastAsia"/>
-        </w:rPr>
       </w:pPr>
     </w:p>
     <w:p>
       <w:pPr>
         <w:pStyle w:val="a8"/>
-        <w:rPr>
-          <w:rFonts w:hint="eastAsia"/>
-        </w:rPr>
       </w:pPr>
       <w:r>
         <w:rPr>
@@ -832,11 +772,6 @@
       </w:r>
     </w:p>
     <w:p>
-      <w:pPr>
-        <w:rPr>
-          <w:rFonts w:hint="eastAsia"/>
-        </w:rPr>
-      </w:pPr>
       <w:r>
         <w:rPr>
           <w:rFonts w:hint="eastAsia"/>
@@ -852,9 +787,6 @@
           <w:numId w:val="2"/>
         </w:numPr>
         <w:ind w:firstLineChars="0"/>
-        <w:rPr>
-          <w:rFonts w:hint="eastAsia"/>
-        </w:rPr>
       </w:pPr>
       <w:proofErr w:type="spellStart"/>
       <w:r>
@@ -928,9 +860,6 @@
       <w:pPr>
         <w:pStyle w:val="a5"/>
         <w:ind w:left="360" w:firstLineChars="0" w:firstLine="0"/>
-        <w:rPr>
-          <w:rFonts w:hint="eastAsia"/>
-        </w:rPr>
       </w:pPr>
       <w:r>
         <w:rPr>
@@ -1057,9 +986,6 @@
       <w:pPr>
         <w:pStyle w:val="a5"/>
         <w:ind w:left="360" w:firstLineChars="0" w:firstLine="0"/>
-        <w:rPr>
-          <w:rFonts w:hint="eastAsia"/>
-        </w:rPr>
       </w:pPr>
       <w:r>
         <w:rPr>
@@ -1113,13 +1039,7 @@
         </w:drawing>
       </w:r>
     </w:p>
-    <w:p>
-      <w:pPr>
-        <w:rPr>
-          <w:rFonts w:hint="eastAsia"/>
-        </w:rPr>
-      </w:pPr>
-    </w:p>
+    <w:p/>
     <w:p>
       <w:pPr>
         <w:pStyle w:val="a5"/>
@@ -1128,9 +1048,6 @@
           <w:numId w:val="2"/>
         </w:numPr>
         <w:ind w:firstLineChars="0"/>
-        <w:rPr>
-          <w:rFonts w:hint="eastAsia"/>
-        </w:rPr>
       </w:pPr>
       <w:r>
         <w:rPr>
@@ -1155,9 +1072,6 @@
           <w:numId w:val="2"/>
         </w:numPr>
         <w:ind w:firstLineChars="0"/>
-        <w:rPr>
-          <w:rFonts w:hint="eastAsia"/>
-        </w:rPr>
       </w:pPr>
       <w:proofErr w:type="spellStart"/>
       <w:r>
@@ -1196,9 +1110,6 @@
           <w:numId w:val="2"/>
         </w:numPr>
         <w:ind w:firstLineChars="0"/>
-        <w:rPr>
-          <w:rFonts w:hint="eastAsia"/>
-        </w:rPr>
       </w:pPr>
       <w:proofErr w:type="spellStart"/>
       <w:r>
@@ -1232,9 +1143,6 @@
           <w:numId w:val="2"/>
         </w:numPr>
         <w:ind w:firstLineChars="0"/>
-        <w:rPr>
-          <w:rFonts w:hint="eastAsia"/>
-        </w:rPr>
       </w:pPr>
       <w:r>
         <w:rPr>
@@ -1261,35 +1169,23 @@
       <w:pPr>
         <w:pStyle w:val="a5"/>
         <w:ind w:left="360" w:firstLineChars="0" w:firstLine="0"/>
-        <w:rPr>
-          <w:rFonts w:hint="eastAsia"/>
-        </w:rPr>
       </w:pPr>
     </w:p>
     <w:p>
       <w:pPr>
         <w:pStyle w:val="a5"/>
         <w:ind w:left="360" w:firstLineChars="0" w:firstLine="0"/>
-        <w:rPr>
-          <w:rFonts w:hint="eastAsia"/>
-        </w:rPr>
       </w:pPr>
     </w:p>
     <w:p>
       <w:pPr>
         <w:pStyle w:val="a5"/>
         <w:ind w:left="360" w:firstLineChars="0" w:firstLine="0"/>
-        <w:rPr>
-          <w:rFonts w:hint="eastAsia"/>
-        </w:rPr>
       </w:pPr>
     </w:p>
     <w:p>
       <w:pPr>
         <w:pStyle w:val="a8"/>
-        <w:rPr>
-          <w:rFonts w:hint="eastAsia"/>
-        </w:rPr>
       </w:pPr>
       <w:r>
         <w:rPr>
@@ -1312,9 +1208,6 @@
           <w:numId w:val="3"/>
         </w:numPr>
         <w:ind w:firstLineChars="0"/>
-        <w:rPr>
-          <w:rFonts w:hint="eastAsia"/>
-        </w:rPr>
       </w:pPr>
       <w:proofErr w:type="spellStart"/>
       <w:r>
@@ -1334,9 +1227,6 @@
     <w:p>
       <w:pPr>
         <w:ind w:left="360" w:firstLineChars="150" w:firstLine="330"/>
-        <w:rPr>
-          <w:rFonts w:hint="eastAsia"/>
-        </w:rPr>
       </w:pPr>
       <w:r>
         <w:rPr>
@@ -1389,9 +1279,6 @@
       <w:pPr>
         <w:pStyle w:val="a5"/>
         <w:ind w:left="720" w:firstLineChars="0" w:firstLine="0"/>
-        <w:rPr>
-          <w:rFonts w:hint="eastAsia"/>
-        </w:rPr>
       </w:pPr>
     </w:p>
     <w:p>
@@ -1402,9 +1289,6 @@
           <w:numId w:val="3"/>
         </w:numPr>
         <w:ind w:firstLineChars="0"/>
-        <w:rPr>
-          <w:rFonts w:hint="eastAsia"/>
-        </w:rPr>
       </w:pPr>
       <w:proofErr w:type="spellStart"/>
       <w:r>
@@ -1425,9 +1309,6 @@
       <w:pPr>
         <w:pStyle w:val="a5"/>
         <w:ind w:left="720" w:firstLineChars="0" w:firstLine="0"/>
-        <w:rPr>
-          <w:rFonts w:hint="eastAsia"/>
-        </w:rPr>
       </w:pPr>
       <w:r>
         <w:rPr>
@@ -1454,9 +1335,6 @@
       <w:pPr>
         <w:pStyle w:val="a5"/>
         <w:ind w:left="720" w:firstLineChars="0" w:firstLine="0"/>
-        <w:rPr>
-          <w:rFonts w:hint="eastAsia"/>
-        </w:rPr>
       </w:pPr>
       <w:r>
         <w:rPr>
@@ -1518,9 +1396,6 @@
           <w:numId w:val="3"/>
         </w:numPr>
         <w:ind w:firstLineChars="0"/>
-        <w:rPr>
-          <w:rFonts w:hint="eastAsia"/>
-        </w:rPr>
       </w:pPr>
       <w:proofErr w:type="spellStart"/>
       <w:r>
@@ -1549,9 +1424,6 @@
       <w:pPr>
         <w:pStyle w:val="a5"/>
         <w:ind w:left="720" w:firstLineChars="0" w:firstLine="0"/>
-        <w:rPr>
-          <w:rFonts w:hint="eastAsia"/>
-        </w:rPr>
       </w:pPr>
       <w:r>
         <w:rPr>
@@ -1568,9 +1440,6 @@
           <w:numId w:val="3"/>
         </w:numPr>
         <w:ind w:firstLineChars="0"/>
-        <w:rPr>
-          <w:rFonts w:hint="eastAsia"/>
-        </w:rPr>
       </w:pPr>
       <w:proofErr w:type="spellStart"/>
       <w:r>
@@ -1605,9 +1474,6 @@
       <w:pPr>
         <w:pStyle w:val="a5"/>
         <w:ind w:left="720" w:firstLineChars="0" w:firstLine="0"/>
-        <w:rPr>
-          <w:rFonts w:hint="eastAsia"/>
-        </w:rPr>
       </w:pPr>
       <w:r>
         <w:rPr>
@@ -1646,6 +1512,24 @@
           <w:rFonts w:hint="eastAsia"/>
         </w:rPr>
         <w:t>分支也有上传，在合并的时候可能会有冲突，那么要进到文件里面去修改对应的东西，然后在提交。</w:t>
+      </w:r>
+      <w:r>
+        <w:rPr>
+          <w:rFonts w:hint="eastAsia"/>
+        </w:rPr>
+        <w:t>合并可以加上</w:t>
+      </w:r>
+      <w:r>
+        <w:rPr>
+          <w:rFonts w:hint="eastAsia"/>
+        </w:rPr>
+        <w:t xml:space="preserve"> --no-ff </w:t>
+      </w:r>
+      <w:r>
+        <w:rPr>
+          <w:rFonts w:hint="eastAsia"/>
+        </w:rPr>
+        <w:t>参数就可以普通模式合并，合并后的历史分支，合并分支后有历史分支，能看得出曾今的合并</w:t>
       </w:r>
     </w:p>
     <w:p>
@@ -1656,9 +1540,6 @@
           <w:numId w:val="3"/>
         </w:numPr>
         <w:ind w:firstLineChars="0"/>
-        <w:rPr>
-          <w:rFonts w:hint="eastAsia"/>
-        </w:rPr>
       </w:pPr>
       <w:proofErr w:type="spellStart"/>
       <w:r>
@@ -1720,9 +1601,6 @@
       <w:pPr>
         <w:pStyle w:val="a5"/>
         <w:ind w:left="720" w:firstLineChars="0" w:firstLine="0"/>
-        <w:rPr>
-          <w:rFonts w:hint="eastAsia"/>
-        </w:rPr>
       </w:pPr>
       <w:r>
         <w:rPr>
@@ -1735,9 +1613,6 @@
       <w:pPr>
         <w:pStyle w:val="a5"/>
         <w:ind w:left="720" w:firstLineChars="0" w:firstLine="0"/>
-        <w:rPr>
-          <w:rFonts w:hint="eastAsia"/>
-        </w:rPr>
       </w:pPr>
       <w:r>
         <w:rPr>
@@ -1799,9 +1674,6 @@
           <w:numId w:val="3"/>
         </w:numPr>
         <w:ind w:firstLineChars="0"/>
-        <w:rPr>
-          <w:rFonts w:hint="eastAsia"/>
-        </w:rPr>
       </w:pPr>
       <w:proofErr w:type="spellStart"/>
       <w:r>
@@ -1846,6 +1718,1816 @@
         </w:rPr>
         <w:t>删除分支</w:t>
       </w:r>
+      <w:r>
+        <w:rPr>
+          <w:rFonts w:hint="eastAsia"/>
+        </w:rPr>
+        <w:t>,</w:t>
+      </w:r>
+      <w:r>
+        <w:rPr>
+          <w:rFonts w:hint="eastAsia"/>
+        </w:rPr>
+        <w:t>如果分支从来没有合并过主线就想直接删除，这个时候是删除不了，的除非你用</w:t>
+      </w:r>
+      <w:r>
+        <w:rPr>
+          <w:rFonts w:hint="eastAsia"/>
+        </w:rPr>
+        <w:t xml:space="preserve"> </w:t>
+      </w:r>
+      <w:proofErr w:type="spellStart"/>
+      <w:r>
+        <w:rPr>
+          <w:rFonts w:hint="eastAsia"/>
+        </w:rPr>
+        <w:t>git</w:t>
+      </w:r>
+      <w:proofErr w:type="spellEnd"/>
+      <w:r>
+        <w:rPr>
+          <w:rFonts w:hint="eastAsia"/>
+        </w:rPr>
+        <w:t xml:space="preserve"> branch </w:t>
+      </w:r>
+      <w:r>
+        <w:t>–</w:t>
+      </w:r>
+      <w:r>
+        <w:rPr>
+          <w:rFonts w:hint="eastAsia"/>
+        </w:rPr>
+        <w:t xml:space="preserve">D </w:t>
+      </w:r>
+      <w:proofErr w:type="spellStart"/>
+      <w:r>
+        <w:rPr>
+          <w:rFonts w:hint="eastAsia"/>
+        </w:rPr>
+        <w:t>branchname</w:t>
+      </w:r>
+      <w:proofErr w:type="spellEnd"/>
+    </w:p>
+    <w:p>
+      <w:pPr>
+        <w:pStyle w:val="a5"/>
+        <w:numPr>
+          <w:ilvl w:val="0"/>
+          <w:numId w:val="3"/>
+        </w:numPr>
+        <w:ind w:firstLineChars="0"/>
+      </w:pPr>
+      <w:proofErr w:type="spellStart"/>
+      <w:r>
+        <w:rPr>
+          <w:rFonts w:hint="eastAsia"/>
+        </w:rPr>
+        <w:t>git</w:t>
+      </w:r>
+      <w:proofErr w:type="spellEnd"/>
+      <w:r>
+        <w:rPr>
+          <w:rFonts w:hint="eastAsia"/>
+        </w:rPr>
+        <w:t xml:space="preserve"> stash </w:t>
+      </w:r>
+    </w:p>
+    <w:p>
+      <w:pPr>
+        <w:pStyle w:val="a5"/>
+        <w:ind w:left="720" w:firstLineChars="0" w:firstLine="0"/>
+        <w:rPr>
+          <w:rFonts w:hint="eastAsia"/>
+        </w:rPr>
+      </w:pPr>
+      <w:r>
+        <w:rPr>
+          <w:rFonts w:hint="eastAsia"/>
+        </w:rPr>
+        <w:t>保存当前分支下没有提交的代码，然后切换到其他的分支做其他事情，比如切到</w:t>
+      </w:r>
+      <w:r>
+        <w:rPr>
+          <w:rFonts w:hint="eastAsia"/>
+        </w:rPr>
+        <w:t>bug</w:t>
+      </w:r>
+      <w:r>
+        <w:rPr>
+          <w:rFonts w:hint="eastAsia"/>
+        </w:rPr>
+        <w:t>分支去修复</w:t>
+      </w:r>
+      <w:r>
+        <w:rPr>
+          <w:rFonts w:hint="eastAsia"/>
+        </w:rPr>
+        <w:t>bug</w:t>
+      </w:r>
+      <w:r>
+        <w:rPr>
+          <w:rFonts w:hint="eastAsia"/>
+        </w:rPr>
+        <w:t>，或者其他分支有紧急的事情处理。和下面的</w:t>
+      </w:r>
+      <w:proofErr w:type="spellStart"/>
+      <w:r>
+        <w:rPr>
+          <w:rFonts w:hint="eastAsia"/>
+        </w:rPr>
+        <w:t>git</w:t>
+      </w:r>
+      <w:proofErr w:type="spellEnd"/>
+      <w:r>
+        <w:rPr>
+          <w:rFonts w:hint="eastAsia"/>
+        </w:rPr>
+        <w:t xml:space="preserve"> stash </w:t>
+      </w:r>
+      <w:proofErr w:type="spellStart"/>
+      <w:r>
+        <w:rPr>
+          <w:rFonts w:hint="eastAsia"/>
+        </w:rPr>
+        <w:t>list,git</w:t>
+      </w:r>
+      <w:proofErr w:type="spellEnd"/>
+      <w:r>
+        <w:rPr>
+          <w:rFonts w:hint="eastAsia"/>
+        </w:rPr>
+        <w:t xml:space="preserve"> stash pop ,</w:t>
+      </w:r>
+      <w:proofErr w:type="spellStart"/>
+      <w:r>
+        <w:rPr>
+          <w:rFonts w:hint="eastAsia"/>
+        </w:rPr>
+        <w:t>git</w:t>
+      </w:r>
+      <w:proofErr w:type="spellEnd"/>
+      <w:r>
+        <w:rPr>
+          <w:rFonts w:hint="eastAsia"/>
+        </w:rPr>
+        <w:t xml:space="preserve"> stash apply.</w:t>
+      </w:r>
+    </w:p>
+    <w:p>
+      <w:pPr>
+        <w:pStyle w:val="a5"/>
+        <w:numPr>
+          <w:ilvl w:val="0"/>
+          <w:numId w:val="3"/>
+        </w:numPr>
+        <w:ind w:firstLineChars="0"/>
+      </w:pPr>
+      <w:proofErr w:type="spellStart"/>
+      <w:r>
+        <w:t>git</w:t>
+      </w:r>
+      <w:proofErr w:type="spellEnd"/>
+      <w:r>
+        <w:t xml:space="preserve"> stash list</w:t>
+      </w:r>
+    </w:p>
+    <w:p>
+      <w:pPr>
+        <w:pStyle w:val="a5"/>
+        <w:ind w:left="720" w:firstLineChars="0" w:firstLine="0"/>
+        <w:rPr>
+          <w:rFonts w:hint="eastAsia"/>
+        </w:rPr>
+      </w:pPr>
+      <w:r>
+        <w:rPr>
+          <w:rFonts w:hint="eastAsia"/>
+        </w:rPr>
+        <w:lastRenderedPageBreak/>
+        <w:t>查看</w:t>
+      </w:r>
+      <w:r>
+        <w:rPr>
+          <w:rFonts w:hint="eastAsia"/>
+        </w:rPr>
+        <w:t>stash</w:t>
+      </w:r>
+      <w:r>
+        <w:rPr>
+          <w:rFonts w:hint="eastAsia"/>
+        </w:rPr>
+        <w:t>里面的内容。然后可以使用</w:t>
+      </w:r>
+    </w:p>
+    <w:p>
+      <w:pPr>
+        <w:pStyle w:val="a5"/>
+        <w:numPr>
+          <w:ilvl w:val="0"/>
+          <w:numId w:val="3"/>
+        </w:numPr>
+        <w:ind w:firstLineChars="0"/>
+        <w:rPr>
+          <w:rFonts w:hint="eastAsia"/>
+        </w:rPr>
+      </w:pPr>
+      <w:proofErr w:type="spellStart"/>
+      <w:r>
+        <w:rPr>
+          <w:rFonts w:hint="eastAsia"/>
+        </w:rPr>
+        <w:t>git</w:t>
+      </w:r>
+      <w:proofErr w:type="spellEnd"/>
+      <w:r>
+        <w:rPr>
+          <w:rFonts w:hint="eastAsia"/>
+        </w:rPr>
+        <w:t xml:space="preserve"> stash apply</w:t>
+      </w:r>
+    </w:p>
+    <w:p>
+      <w:pPr>
+        <w:ind w:firstLineChars="300" w:firstLine="660"/>
+        <w:rPr>
+          <w:rFonts w:hint="eastAsia"/>
+        </w:rPr>
+      </w:pPr>
+      <w:r>
+        <w:rPr>
+          <w:rFonts w:hint="eastAsia"/>
+        </w:rPr>
+        <w:t>这个是把</w:t>
+      </w:r>
+      <w:r>
+        <w:rPr>
+          <w:rFonts w:hint="eastAsia"/>
+        </w:rPr>
+        <w:t>stash</w:t>
+      </w:r>
+      <w:r>
+        <w:rPr>
+          <w:rFonts w:hint="eastAsia"/>
+        </w:rPr>
+        <w:t>最新的内容复制到工作区，但是</w:t>
+      </w:r>
+      <w:r>
+        <w:rPr>
+          <w:rFonts w:hint="eastAsia"/>
+        </w:rPr>
+        <w:t>stash</w:t>
+      </w:r>
+      <w:r>
+        <w:rPr>
+          <w:rFonts w:hint="eastAsia"/>
+        </w:rPr>
+        <w:t>里面的内容没有删除</w:t>
+      </w:r>
+      <w:r>
+        <w:rPr>
+          <w:rFonts w:hint="eastAsia"/>
+        </w:rPr>
+        <w:t>，如果要删除就要</w:t>
+      </w:r>
+      <w:proofErr w:type="spellStart"/>
+      <w:r>
+        <w:rPr>
+          <w:rFonts w:hint="eastAsia"/>
+        </w:rPr>
+        <w:t>git</w:t>
+      </w:r>
+      <w:proofErr w:type="spellEnd"/>
+      <w:r>
+        <w:rPr>
+          <w:rFonts w:hint="eastAsia"/>
+        </w:rPr>
+        <w:t xml:space="preserve"> stash drop;</w:t>
+      </w:r>
+    </w:p>
+    <w:p>
+      <w:pPr>
+        <w:pStyle w:val="a5"/>
+        <w:numPr>
+          <w:ilvl w:val="0"/>
+          <w:numId w:val="3"/>
+        </w:numPr>
+        <w:ind w:firstLineChars="0"/>
+        <w:rPr>
+          <w:rFonts w:hint="eastAsia"/>
+        </w:rPr>
+      </w:pPr>
+      <w:r>
+        <w:rPr>
+          <w:rFonts w:hint="eastAsia"/>
+        </w:rPr>
+        <w:t xml:space="preserve"> </w:t>
+      </w:r>
+      <w:proofErr w:type="spellStart"/>
+      <w:r>
+        <w:rPr>
+          <w:rFonts w:hint="eastAsia"/>
+        </w:rPr>
+        <w:t>git</w:t>
+      </w:r>
+      <w:proofErr w:type="spellEnd"/>
+      <w:r>
+        <w:rPr>
+          <w:rFonts w:hint="eastAsia"/>
+        </w:rPr>
+        <w:t xml:space="preserve"> stash pop</w:t>
+      </w:r>
+    </w:p>
+    <w:p>
+      <w:pPr>
+        <w:pStyle w:val="a5"/>
+        <w:ind w:left="720" w:firstLineChars="0" w:firstLine="0"/>
+        <w:rPr>
+          <w:rFonts w:hint="eastAsia"/>
+        </w:rPr>
+      </w:pPr>
+      <w:r>
+        <w:rPr>
+          <w:rFonts w:hint="eastAsia"/>
+        </w:rPr>
+        <w:t>这个是把</w:t>
+      </w:r>
+      <w:r>
+        <w:rPr>
+          <w:rFonts w:hint="eastAsia"/>
+        </w:rPr>
+        <w:t>stash</w:t>
+      </w:r>
+      <w:r>
+        <w:rPr>
+          <w:rFonts w:hint="eastAsia"/>
+        </w:rPr>
+        <w:t>最新的内容迁移到到工作区中，</w:t>
+      </w:r>
+      <w:r>
+        <w:rPr>
+          <w:rFonts w:hint="eastAsia"/>
+        </w:rPr>
+        <w:t>stash</w:t>
+      </w:r>
+      <w:r>
+        <w:rPr>
+          <w:rFonts w:hint="eastAsia"/>
+        </w:rPr>
+        <w:t>就没有保存的再上一次的内容了。</w:t>
+      </w:r>
+    </w:p>
+    <w:p>
+      <w:pPr>
+        <w:pStyle w:val="a5"/>
+        <w:numPr>
+          <w:ilvl w:val="0"/>
+          <w:numId w:val="3"/>
+        </w:numPr>
+        <w:ind w:firstLineChars="0"/>
+        <w:rPr>
+          <w:rFonts w:hint="eastAsia"/>
+        </w:rPr>
+      </w:pPr>
+      <w:proofErr w:type="spellStart"/>
+      <w:r>
+        <w:rPr>
+          <w:rFonts w:hint="eastAsia"/>
+        </w:rPr>
+        <w:t>git</w:t>
+      </w:r>
+      <w:proofErr w:type="spellEnd"/>
+      <w:r>
+        <w:rPr>
+          <w:rFonts w:hint="eastAsia"/>
+        </w:rPr>
+        <w:t xml:space="preserve"> remote</w:t>
+      </w:r>
+    </w:p>
+    <w:p>
+      <w:pPr>
+        <w:pStyle w:val="a5"/>
+        <w:ind w:left="720" w:firstLineChars="0" w:firstLine="0"/>
+        <w:rPr>
+          <w:rFonts w:hint="eastAsia"/>
+        </w:rPr>
+      </w:pPr>
+      <w:r>
+        <w:rPr>
+          <w:rFonts w:hint="eastAsia"/>
+        </w:rPr>
+        <w:t>查看远程库的信息</w:t>
+      </w:r>
+    </w:p>
+    <w:p>
+      <w:pPr>
+        <w:pStyle w:val="a5"/>
+        <w:numPr>
+          <w:ilvl w:val="0"/>
+          <w:numId w:val="3"/>
+        </w:numPr>
+        <w:ind w:firstLineChars="0"/>
+        <w:rPr>
+          <w:rFonts w:hint="eastAsia"/>
+        </w:rPr>
+      </w:pPr>
+      <w:proofErr w:type="spellStart"/>
+      <w:r>
+        <w:rPr>
+          <w:rFonts w:hint="eastAsia"/>
+        </w:rPr>
+        <w:t>git</w:t>
+      </w:r>
+      <w:proofErr w:type="spellEnd"/>
+      <w:r>
+        <w:rPr>
+          <w:rFonts w:hint="eastAsia"/>
+        </w:rPr>
+        <w:t xml:space="preserve"> checkout </w:t>
+      </w:r>
+      <w:r>
+        <w:t>–</w:t>
+      </w:r>
+      <w:r>
+        <w:rPr>
+          <w:rFonts w:hint="eastAsia"/>
+        </w:rPr>
+        <w:t>b dev origin/dev</w:t>
+      </w:r>
+    </w:p>
+    <w:p>
+      <w:pPr>
+        <w:pStyle w:val="a5"/>
+        <w:ind w:left="720" w:firstLineChars="0" w:firstLine="0"/>
+        <w:rPr>
+          <w:rFonts w:hint="eastAsia"/>
+        </w:rPr>
+      </w:pPr>
+      <w:r>
+        <w:rPr>
+          <w:rFonts w:hint="eastAsia"/>
+        </w:rPr>
+        <w:t>这个是把远程的库的</w:t>
+      </w:r>
+      <w:r>
+        <w:rPr>
+          <w:rFonts w:hint="eastAsia"/>
+        </w:rPr>
+        <w:t>dev</w:t>
+      </w:r>
+      <w:r>
+        <w:rPr>
+          <w:rFonts w:hint="eastAsia"/>
+        </w:rPr>
+        <w:t>分支拉下来作为本地的</w:t>
+      </w:r>
+      <w:r>
+        <w:rPr>
+          <w:rFonts w:hint="eastAsia"/>
+        </w:rPr>
+        <w:t>dev</w:t>
+      </w:r>
+      <w:r>
+        <w:rPr>
+          <w:rFonts w:hint="eastAsia"/>
+        </w:rPr>
+        <w:t>分支，当你拉去下来时候，你修改好好代码提交</w:t>
+      </w:r>
+      <w:r>
+        <w:rPr>
+          <w:rFonts w:hint="eastAsia"/>
+        </w:rPr>
+        <w:t>到远程</w:t>
+      </w:r>
+      <w:r>
+        <w:rPr>
+          <w:rFonts w:hint="eastAsia"/>
+        </w:rPr>
+        <w:t>dev</w:t>
+      </w:r>
+      <w:r>
+        <w:rPr>
+          <w:rFonts w:hint="eastAsia"/>
+        </w:rPr>
+        <w:t>分支：</w:t>
+      </w:r>
+      <w:r>
+        <w:rPr>
+          <w:rFonts w:hint="eastAsia"/>
+        </w:rPr>
+        <w:t xml:space="preserve"> </w:t>
+      </w:r>
+      <w:proofErr w:type="spellStart"/>
+      <w:r>
+        <w:rPr>
+          <w:rFonts w:hint="eastAsia"/>
+        </w:rPr>
+        <w:t>git</w:t>
+      </w:r>
+      <w:proofErr w:type="spellEnd"/>
+      <w:r>
+        <w:rPr>
+          <w:rFonts w:hint="eastAsia"/>
+        </w:rPr>
+        <w:t xml:space="preserve"> push origin dev</w:t>
+      </w:r>
+      <w:r>
+        <w:rPr>
+          <w:rFonts w:hint="eastAsia"/>
+        </w:rPr>
+        <w:t>是把本地的提交到远</w:t>
+      </w:r>
+      <w:r>
+        <w:rPr>
+          <w:rFonts w:hint="eastAsia"/>
+        </w:rPr>
+        <w:t xml:space="preserve"> </w:t>
+      </w:r>
+      <w:r>
+        <w:rPr>
+          <w:rFonts w:hint="eastAsia"/>
+        </w:rPr>
+        <w:t>程的</w:t>
+      </w:r>
+      <w:r>
+        <w:rPr>
+          <w:rFonts w:hint="eastAsia"/>
+        </w:rPr>
+        <w:t>dev</w:t>
+      </w:r>
+      <w:r>
+        <w:rPr>
+          <w:rFonts w:hint="eastAsia"/>
+        </w:rPr>
+        <w:t>分支，</w:t>
+      </w:r>
+    </w:p>
+    <w:p>
+      <w:pPr>
+        <w:pStyle w:val="a5"/>
+        <w:ind w:left="720" w:firstLineChars="0" w:firstLine="0"/>
+        <w:rPr>
+          <w:rFonts w:hint="eastAsia"/>
+        </w:rPr>
+      </w:pPr>
+      <w:r>
+        <w:rPr>
+          <w:rFonts w:hint="eastAsia"/>
+        </w:rPr>
+        <w:t>###</w:t>
+      </w:r>
+      <w:r>
+        <w:rPr>
+          <w:rFonts w:hint="eastAsia"/>
+        </w:rPr>
+        <w:t>在提交分支的时候，可能人家也有提交了</w:t>
+      </w:r>
+      <w:r>
+        <w:rPr>
+          <w:rFonts w:hint="eastAsia"/>
+        </w:rPr>
+        <w:t>，你是提交不了</w:t>
+      </w:r>
+      <w:r>
+        <w:rPr>
+          <w:rFonts w:hint="eastAsia"/>
+        </w:rPr>
+        <w:t>，那么你就要使用</w:t>
+      </w:r>
+      <w:r>
+        <w:rPr>
+          <w:rFonts w:hint="eastAsia"/>
+        </w:rPr>
+        <w:t xml:space="preserve"> </w:t>
+      </w:r>
+      <w:proofErr w:type="spellStart"/>
+      <w:r>
+        <w:rPr>
+          <w:rFonts w:hint="eastAsia"/>
+        </w:rPr>
+        <w:t>git</w:t>
+      </w:r>
+      <w:proofErr w:type="spellEnd"/>
+      <w:r>
+        <w:rPr>
+          <w:rFonts w:hint="eastAsia"/>
+        </w:rPr>
+        <w:t xml:space="preserve"> pull</w:t>
+      </w:r>
+      <w:r>
+        <w:rPr>
+          <w:rFonts w:hint="eastAsia"/>
+        </w:rPr>
+        <w:t>拉去最新的提交</w:t>
+      </w:r>
+      <w:r>
+        <w:rPr>
+          <w:rFonts w:hint="eastAsia"/>
+        </w:rPr>
+        <w:t>。然而</w:t>
+      </w:r>
+      <w:r>
+        <w:rPr>
+          <w:rFonts w:hint="eastAsia"/>
+        </w:rPr>
+        <w:t>pull</w:t>
+      </w:r>
+      <w:r>
+        <w:rPr>
+          <w:rFonts w:hint="eastAsia"/>
+        </w:rPr>
+        <w:t>也失败。</w:t>
+      </w:r>
+      <w:r>
+        <w:rPr>
+          <w:rFonts w:hint="eastAsia"/>
+        </w:rPr>
+        <w:t>那是因为本地的</w:t>
+      </w:r>
+      <w:r>
+        <w:rPr>
+          <w:rFonts w:hint="eastAsia"/>
+        </w:rPr>
+        <w:t>dev</w:t>
+      </w:r>
+      <w:r>
+        <w:rPr>
+          <w:rFonts w:hint="eastAsia"/>
+        </w:rPr>
+        <w:t>分支和远程的分支</w:t>
+      </w:r>
+      <w:r>
+        <w:rPr>
+          <w:rFonts w:hint="eastAsia"/>
+        </w:rPr>
+        <w:t xml:space="preserve">origin/dev </w:t>
+      </w:r>
+      <w:r>
+        <w:rPr>
+          <w:rFonts w:hint="eastAsia"/>
+        </w:rPr>
+        <w:t>没有链接。你要使用</w:t>
+      </w:r>
+      <w:proofErr w:type="spellStart"/>
+      <w:r>
+        <w:rPr>
+          <w:rFonts w:hint="eastAsia"/>
+        </w:rPr>
+        <w:t>git</w:t>
+      </w:r>
+      <w:proofErr w:type="spellEnd"/>
+      <w:r>
+        <w:rPr>
+          <w:rFonts w:hint="eastAsia"/>
+        </w:rPr>
+        <w:t xml:space="preserve"> branch </w:t>
+      </w:r>
+      <w:r>
+        <w:t>–</w:t>
+      </w:r>
+      <w:r>
+        <w:rPr>
+          <w:rFonts w:hint="eastAsia"/>
+        </w:rPr>
+        <w:t>-set-upstream dev origin/dev</w:t>
+      </w:r>
+      <w:r>
+        <w:rPr>
+          <w:rFonts w:hint="eastAsia"/>
+        </w:rPr>
+        <w:t xml:space="preserve">, </w:t>
+      </w:r>
+      <w:r>
+        <w:rPr>
+          <w:rFonts w:hint="eastAsia"/>
+        </w:rPr>
+        <w:t>然后在</w:t>
+      </w:r>
+      <w:r>
+        <w:rPr>
+          <w:rFonts w:hint="eastAsia"/>
+        </w:rPr>
+        <w:t xml:space="preserve"> </w:t>
+      </w:r>
+      <w:proofErr w:type="spellStart"/>
+      <w:r>
+        <w:rPr>
+          <w:rFonts w:hint="eastAsia"/>
+        </w:rPr>
+        <w:t>git</w:t>
+      </w:r>
+      <w:proofErr w:type="spellEnd"/>
+      <w:r>
+        <w:rPr>
+          <w:rFonts w:hint="eastAsia"/>
+        </w:rPr>
+        <w:t xml:space="preserve"> pull </w:t>
+      </w:r>
+      <w:r>
+        <w:rPr>
+          <w:rFonts w:hint="eastAsia"/>
+        </w:rPr>
+        <w:t>这个时候就可以拉去最新的代码到本地库中，然后手动修改对应的</w:t>
+      </w:r>
+      <w:r>
+        <w:rPr>
+          <w:rFonts w:hint="eastAsia"/>
+        </w:rPr>
+        <w:t>conflict</w:t>
+      </w:r>
+      <w:r>
+        <w:rPr>
+          <w:rFonts w:hint="eastAsia"/>
+        </w:rPr>
+        <w:t>，然后提交</w:t>
+      </w:r>
+    </w:p>
+    <w:p>
+      <w:pPr>
+        <w:pStyle w:val="a5"/>
+        <w:numPr>
+          <w:ilvl w:val="0"/>
+          <w:numId w:val="3"/>
+        </w:numPr>
+        <w:ind w:firstLineChars="0"/>
+        <w:rPr>
+          <w:rFonts w:hint="eastAsia"/>
+        </w:rPr>
+      </w:pPr>
+      <w:proofErr w:type="spellStart"/>
+      <w:r>
+        <w:rPr>
+          <w:rFonts w:hint="eastAsia"/>
+        </w:rPr>
+        <w:t>git</w:t>
+      </w:r>
+      <w:proofErr w:type="spellEnd"/>
+      <w:r>
+        <w:rPr>
+          <w:rFonts w:hint="eastAsia"/>
+        </w:rPr>
+        <w:t xml:space="preserve"> pull</w:t>
+      </w:r>
+    </w:p>
+    <w:p>
+      <w:pPr>
+        <w:pStyle w:val="a5"/>
+        <w:ind w:left="720" w:firstLineChars="0" w:firstLine="0"/>
+        <w:rPr>
+          <w:rFonts w:hint="eastAsia"/>
+        </w:rPr>
+      </w:pPr>
+      <w:r>
+        <w:rPr>
+          <w:rFonts w:hint="eastAsia"/>
+        </w:rPr>
+        <w:t>拉去最新的分支到本地库来</w:t>
+      </w:r>
+      <w:r>
+        <w:rPr>
+          <w:rFonts w:hint="eastAsia"/>
+        </w:rPr>
+        <w:t>，当提示“</w:t>
+      </w:r>
+      <w:r>
+        <w:rPr>
+          <w:rFonts w:hint="eastAsia"/>
+        </w:rPr>
+        <w:t>no tracking information</w:t>
+      </w:r>
+      <w:r>
+        <w:rPr>
+          <w:rFonts w:hint="eastAsia"/>
+        </w:rPr>
+        <w:t>”</w:t>
+      </w:r>
+      <w:r>
+        <w:rPr>
+          <w:rFonts w:hint="eastAsia"/>
+        </w:rPr>
+        <w:t>,</w:t>
+      </w:r>
+      <w:r>
+        <w:rPr>
+          <w:rFonts w:hint="eastAsia"/>
+        </w:rPr>
+        <w:t>表示你本地分支和远程分支没有建立链接。</w:t>
+      </w:r>
+    </w:p>
+    <w:p>
+      <w:pPr>
+        <w:pStyle w:val="a8"/>
+        <w:rPr>
+          <w:rFonts w:hint="eastAsia"/>
+        </w:rPr>
+      </w:pPr>
+      <w:r>
+        <w:rPr>
+          <w:rFonts w:hint="eastAsia"/>
+        </w:rPr>
+        <w:t>标签管理</w:t>
+      </w:r>
+    </w:p>
+    <w:p>
+      <w:pPr>
+        <w:pStyle w:val="a5"/>
+        <w:numPr>
+          <w:ilvl w:val="0"/>
+          <w:numId w:val="4"/>
+        </w:numPr>
+        <w:ind w:firstLineChars="0"/>
+        <w:rPr>
+          <w:rFonts w:hint="eastAsia"/>
+        </w:rPr>
+      </w:pPr>
+      <w:proofErr w:type="spellStart"/>
+      <w:r>
+        <w:rPr>
+          <w:rFonts w:hint="eastAsia"/>
+        </w:rPr>
+        <w:t>git</w:t>
+      </w:r>
+      <w:proofErr w:type="spellEnd"/>
+      <w:r>
+        <w:rPr>
+          <w:rFonts w:hint="eastAsia"/>
+        </w:rPr>
+        <w:t xml:space="preserve"> tag v1.0</w:t>
+      </w:r>
+    </w:p>
+    <w:p>
+      <w:pPr>
+        <w:pStyle w:val="a5"/>
+        <w:ind w:left="555" w:firstLineChars="0" w:firstLine="0"/>
+        <w:rPr>
+          <w:rFonts w:hint="eastAsia"/>
+        </w:rPr>
+      </w:pPr>
+      <w:r>
+        <w:rPr>
+          <w:rFonts w:hint="eastAsia"/>
+        </w:rPr>
+        <w:t>打标签，其实是在最新提交的</w:t>
+      </w:r>
+      <w:r>
+        <w:rPr>
+          <w:rFonts w:hint="eastAsia"/>
+        </w:rPr>
+        <w:t>commit</w:t>
+      </w:r>
+      <w:r>
+        <w:rPr>
+          <w:rFonts w:hint="eastAsia"/>
+        </w:rPr>
+        <w:t>上打上标签，如果忘记打标签，那么可以使用查看日志，想对那个提交时候打标签</w:t>
+      </w:r>
+      <w:r>
+        <w:rPr>
+          <w:rFonts w:hint="eastAsia"/>
+        </w:rPr>
+        <w:t>。</w:t>
+      </w:r>
+      <w:proofErr w:type="spellStart"/>
+      <w:r>
+        <w:rPr>
+          <w:rFonts w:hint="eastAsia"/>
+        </w:rPr>
+        <w:t>git</w:t>
+      </w:r>
+      <w:proofErr w:type="spellEnd"/>
+      <w:r>
+        <w:rPr>
+          <w:rFonts w:hint="eastAsia"/>
+        </w:rPr>
+        <w:t xml:space="preserve"> tag </w:t>
+      </w:r>
+      <w:r>
+        <w:t>–</w:t>
+      </w:r>
+      <w:r>
+        <w:rPr>
+          <w:rFonts w:hint="eastAsia"/>
+        </w:rPr>
+        <w:t xml:space="preserve">a v0.1 </w:t>
+      </w:r>
+      <w:r>
+        <w:t>–</w:t>
+      </w:r>
+      <w:r>
+        <w:rPr>
+          <w:rFonts w:hint="eastAsia"/>
+        </w:rPr>
+        <w:t xml:space="preserve">m </w:t>
+      </w:r>
+      <w:r>
+        <w:t>“</w:t>
+      </w:r>
+      <w:r>
+        <w:rPr>
+          <w:rFonts w:hint="eastAsia"/>
+        </w:rPr>
+        <w:t>描述</w:t>
+      </w:r>
+      <w:r>
+        <w:t>”</w:t>
+      </w:r>
+      <w:r>
+        <w:rPr>
+          <w:rFonts w:hint="eastAsia"/>
+        </w:rPr>
+        <w:t xml:space="preserve">  </w:t>
+      </w:r>
+      <w:proofErr w:type="spellStart"/>
+      <w:r>
+        <w:rPr>
+          <w:rFonts w:hint="eastAsia"/>
+        </w:rPr>
+        <w:t>xxxxxx</w:t>
+      </w:r>
+      <w:proofErr w:type="spellEnd"/>
+      <w:r>
+        <w:rPr>
+          <w:rFonts w:hint="eastAsia"/>
+        </w:rPr>
+        <w:t xml:space="preserve"> </w:t>
+      </w:r>
+      <w:r>
+        <w:rPr>
+          <w:rFonts w:hint="eastAsia"/>
+        </w:rPr>
+        <w:t>这个是</w:t>
+      </w:r>
+      <w:r>
+        <w:rPr>
+          <w:rFonts w:hint="eastAsia"/>
+        </w:rPr>
+        <w:t>-a</w:t>
+      </w:r>
+      <w:r>
+        <w:rPr>
+          <w:rFonts w:hint="eastAsia"/>
+        </w:rPr>
+        <w:t>表示制定标签名，</w:t>
+      </w:r>
+      <w:r>
+        <w:rPr>
+          <w:rFonts w:hint="eastAsia"/>
+        </w:rPr>
+        <w:t xml:space="preserve">-m </w:t>
+      </w:r>
+      <w:r>
+        <w:rPr>
+          <w:rFonts w:hint="eastAsia"/>
+        </w:rPr>
+        <w:t>后面是这个标签的描述</w:t>
+      </w:r>
+      <w:r>
+        <w:rPr>
+          <w:rFonts w:hint="eastAsia"/>
+        </w:rPr>
+        <w:t>,</w:t>
+      </w:r>
+      <w:proofErr w:type="spellStart"/>
+      <w:r>
+        <w:rPr>
+          <w:rFonts w:hint="eastAsia"/>
+        </w:rPr>
+        <w:t>xxxxx</w:t>
+      </w:r>
+      <w:proofErr w:type="spellEnd"/>
+      <w:r>
+        <w:rPr>
+          <w:rFonts w:hint="eastAsia"/>
+        </w:rPr>
+        <w:t>表示</w:t>
+      </w:r>
+      <w:r>
+        <w:rPr>
+          <w:rFonts w:hint="eastAsia"/>
+        </w:rPr>
+        <w:t>commit</w:t>
+      </w:r>
+      <w:r>
+        <w:rPr>
+          <w:rFonts w:hint="eastAsia"/>
+        </w:rPr>
+        <w:t>提交的版本号</w:t>
+      </w:r>
+    </w:p>
+    <w:p>
+      <w:pPr>
+        <w:pStyle w:val="a5"/>
+        <w:numPr>
+          <w:ilvl w:val="0"/>
+          <w:numId w:val="4"/>
+        </w:numPr>
+        <w:ind w:firstLineChars="0"/>
+        <w:rPr>
+          <w:rFonts w:hint="eastAsia"/>
+        </w:rPr>
+      </w:pPr>
+      <w:proofErr w:type="spellStart"/>
+      <w:r>
+        <w:rPr>
+          <w:rFonts w:hint="eastAsia"/>
+        </w:rPr>
+        <w:t>git</w:t>
+      </w:r>
+      <w:proofErr w:type="spellEnd"/>
+      <w:r>
+        <w:rPr>
+          <w:rFonts w:hint="eastAsia"/>
+        </w:rPr>
+        <w:t xml:space="preserve"> tag v0.9 </w:t>
+      </w:r>
+      <w:proofErr w:type="spellStart"/>
+      <w:r>
+        <w:rPr>
+          <w:rFonts w:hint="eastAsia"/>
+        </w:rPr>
+        <w:t>xxxxx</w:t>
+      </w:r>
+      <w:proofErr w:type="spellEnd"/>
+    </w:p>
+    <w:p>
+      <w:pPr>
+        <w:pStyle w:val="a5"/>
+        <w:ind w:left="555" w:firstLineChars="0" w:firstLine="0"/>
+        <w:rPr>
+          <w:rFonts w:hint="eastAsia"/>
+        </w:rPr>
+      </w:pPr>
+      <w:proofErr w:type="spellStart"/>
+      <w:r>
+        <w:rPr>
+          <w:rFonts w:hint="eastAsia"/>
+        </w:rPr>
+        <w:t>xxxxx</w:t>
+      </w:r>
+      <w:proofErr w:type="spellEnd"/>
+      <w:r>
+        <w:rPr>
+          <w:rFonts w:hint="eastAsia"/>
+        </w:rPr>
+        <w:t>表示版本号，可以</w:t>
+      </w:r>
+      <w:r>
+        <w:rPr>
+          <w:rFonts w:hint="eastAsia"/>
+        </w:rPr>
+        <w:t>commit</w:t>
+      </w:r>
+      <w:r>
+        <w:rPr>
+          <w:rFonts w:hint="eastAsia"/>
+        </w:rPr>
+        <w:t>这个版本的时候打一个标签。</w:t>
+      </w:r>
+    </w:p>
+    <w:p>
+      <w:pPr>
+        <w:pStyle w:val="a5"/>
+        <w:numPr>
+          <w:ilvl w:val="0"/>
+          <w:numId w:val="4"/>
+        </w:numPr>
+        <w:ind w:firstLineChars="0"/>
+        <w:rPr>
+          <w:rFonts w:hint="eastAsia"/>
+        </w:rPr>
+      </w:pPr>
+      <w:proofErr w:type="spellStart"/>
+      <w:r>
+        <w:rPr>
+          <w:rFonts w:hint="eastAsia"/>
+        </w:rPr>
+        <w:t>git</w:t>
+      </w:r>
+      <w:proofErr w:type="spellEnd"/>
+      <w:r>
+        <w:rPr>
+          <w:rFonts w:hint="eastAsia"/>
+        </w:rPr>
+        <w:t xml:space="preserve"> tag</w:t>
+      </w:r>
+    </w:p>
+    <w:p>
+      <w:pPr>
+        <w:pStyle w:val="a5"/>
+        <w:ind w:left="555" w:firstLineChars="0" w:firstLine="0"/>
+        <w:rPr>
+          <w:rFonts w:hint="eastAsia"/>
+        </w:rPr>
+      </w:pPr>
+      <w:r>
+        <w:rPr>
+          <w:rFonts w:hint="eastAsia"/>
+        </w:rPr>
+        <w:lastRenderedPageBreak/>
+        <w:t>查看标签</w:t>
+      </w:r>
+    </w:p>
+    <w:p>
+      <w:pPr>
+        <w:pStyle w:val="a5"/>
+        <w:numPr>
+          <w:ilvl w:val="0"/>
+          <w:numId w:val="4"/>
+        </w:numPr>
+        <w:ind w:firstLineChars="0"/>
+        <w:rPr>
+          <w:rFonts w:hint="eastAsia"/>
+        </w:rPr>
+      </w:pPr>
+      <w:proofErr w:type="spellStart"/>
+      <w:r>
+        <w:rPr>
+          <w:rFonts w:hint="eastAsia"/>
+        </w:rPr>
+        <w:t>git</w:t>
+      </w:r>
+      <w:proofErr w:type="spellEnd"/>
+      <w:r>
+        <w:rPr>
+          <w:rFonts w:hint="eastAsia"/>
+        </w:rPr>
+        <w:t xml:space="preserve"> show v0.9</w:t>
+      </w:r>
+    </w:p>
+    <w:p>
+      <w:pPr>
+        <w:pStyle w:val="a5"/>
+        <w:ind w:left="555" w:firstLineChars="0" w:firstLine="0"/>
+        <w:rPr>
+          <w:rFonts w:hint="eastAsia"/>
+        </w:rPr>
+      </w:pPr>
+      <w:r>
+        <w:rPr>
+          <w:rFonts w:hint="eastAsia"/>
+        </w:rPr>
+        <w:t>显示当前标签的信息</w:t>
+      </w:r>
+    </w:p>
+    <w:p>
+      <w:pPr>
+        <w:pStyle w:val="a5"/>
+        <w:numPr>
+          <w:ilvl w:val="0"/>
+          <w:numId w:val="4"/>
+        </w:numPr>
+        <w:ind w:firstLineChars="0"/>
+        <w:rPr>
+          <w:rFonts w:hint="eastAsia"/>
+        </w:rPr>
+      </w:pPr>
+      <w:proofErr w:type="spellStart"/>
+      <w:r>
+        <w:rPr>
+          <w:rFonts w:hint="eastAsia"/>
+        </w:rPr>
+        <w:t>git</w:t>
+      </w:r>
+      <w:proofErr w:type="spellEnd"/>
+      <w:r>
+        <w:rPr>
+          <w:rFonts w:hint="eastAsia"/>
+        </w:rPr>
+        <w:t xml:space="preserve"> tag </w:t>
+      </w:r>
+      <w:r>
+        <w:t>–</w:t>
+      </w:r>
+      <w:r>
+        <w:rPr>
+          <w:rFonts w:hint="eastAsia"/>
+        </w:rPr>
+        <w:t>d v0.1</w:t>
+      </w:r>
+    </w:p>
+    <w:p>
+      <w:pPr>
+        <w:pStyle w:val="a5"/>
+        <w:ind w:left="555" w:firstLineChars="0" w:firstLine="0"/>
+        <w:rPr>
+          <w:rFonts w:hint="eastAsia"/>
+        </w:rPr>
+      </w:pPr>
+      <w:r>
+        <w:rPr>
+          <w:rFonts w:hint="eastAsia"/>
+        </w:rPr>
+        <w:t>如果打错标签也可以删除</w:t>
+      </w:r>
+    </w:p>
+    <w:p>
+      <w:pPr>
+        <w:pStyle w:val="a5"/>
+        <w:numPr>
+          <w:ilvl w:val="0"/>
+          <w:numId w:val="4"/>
+        </w:numPr>
+        <w:ind w:firstLineChars="0"/>
+        <w:rPr>
+          <w:rFonts w:hint="eastAsia"/>
+        </w:rPr>
+      </w:pPr>
+      <w:proofErr w:type="spellStart"/>
+      <w:r>
+        <w:rPr>
+          <w:rFonts w:hint="eastAsia"/>
+        </w:rPr>
+        <w:t>git</w:t>
+      </w:r>
+      <w:proofErr w:type="spellEnd"/>
+      <w:r>
+        <w:rPr>
+          <w:rFonts w:hint="eastAsia"/>
+        </w:rPr>
+        <w:t xml:space="preserve"> push origin v0.1</w:t>
+      </w:r>
+    </w:p>
+    <w:p>
+      <w:pPr>
+        <w:pStyle w:val="a5"/>
+        <w:ind w:left="555" w:firstLineChars="0" w:firstLine="0"/>
+        <w:rPr>
+          <w:rFonts w:hint="eastAsia"/>
+        </w:rPr>
+      </w:pPr>
+      <w:r>
+        <w:rPr>
+          <w:rFonts w:hint="eastAsia"/>
+        </w:rPr>
+        <w:t>把本地标签推到远程库中</w:t>
+      </w:r>
+    </w:p>
+    <w:p>
+      <w:pPr>
+        <w:pStyle w:val="a5"/>
+        <w:numPr>
+          <w:ilvl w:val="0"/>
+          <w:numId w:val="4"/>
+        </w:numPr>
+        <w:ind w:firstLineChars="0"/>
+        <w:rPr>
+          <w:rFonts w:hint="eastAsia"/>
+        </w:rPr>
+      </w:pPr>
+      <w:proofErr w:type="spellStart"/>
+      <w:r>
+        <w:rPr>
+          <w:rFonts w:hint="eastAsia"/>
+        </w:rPr>
+        <w:t>git</w:t>
+      </w:r>
+      <w:proofErr w:type="spellEnd"/>
+      <w:r>
+        <w:rPr>
+          <w:rFonts w:hint="eastAsia"/>
+        </w:rPr>
+        <w:t xml:space="preserve"> push origin </w:t>
+      </w:r>
+      <w:r>
+        <w:t>–</w:t>
+      </w:r>
+      <w:r>
+        <w:rPr>
+          <w:rFonts w:hint="eastAsia"/>
+        </w:rPr>
+        <w:t>tags</w:t>
+      </w:r>
+    </w:p>
+    <w:p>
+      <w:pPr>
+        <w:pStyle w:val="a5"/>
+        <w:ind w:left="555" w:firstLineChars="0" w:firstLine="0"/>
+        <w:rPr>
+          <w:rFonts w:hint="eastAsia"/>
+        </w:rPr>
+      </w:pPr>
+      <w:r>
+        <w:rPr>
+          <w:rFonts w:hint="eastAsia"/>
+        </w:rPr>
+        <w:t>一次性把标签全部推到远程仓库中</w:t>
+      </w:r>
+    </w:p>
+    <w:p>
+      <w:pPr>
+        <w:pStyle w:val="a5"/>
+        <w:numPr>
+          <w:ilvl w:val="0"/>
+          <w:numId w:val="4"/>
+        </w:numPr>
+        <w:ind w:firstLineChars="0"/>
+        <w:rPr>
+          <w:rFonts w:hint="eastAsia"/>
+        </w:rPr>
+      </w:pPr>
+      <w:proofErr w:type="spellStart"/>
+      <w:r>
+        <w:rPr>
+          <w:rFonts w:hint="eastAsia"/>
+        </w:rPr>
+        <w:t>git</w:t>
+      </w:r>
+      <w:proofErr w:type="spellEnd"/>
+      <w:r>
+        <w:rPr>
+          <w:rFonts w:hint="eastAsia"/>
+        </w:rPr>
+        <w:t xml:space="preserve"> tag </w:t>
+      </w:r>
+      <w:r>
+        <w:t>–</w:t>
+      </w:r>
+      <w:r>
+        <w:rPr>
+          <w:rFonts w:hint="eastAsia"/>
+        </w:rPr>
+        <w:t>d v0.1</w:t>
+      </w:r>
+    </w:p>
+    <w:p>
+      <w:pPr>
+        <w:pStyle w:val="a5"/>
+        <w:ind w:left="555" w:firstLineChars="0" w:firstLine="0"/>
+        <w:rPr>
+          <w:rFonts w:hint="eastAsia"/>
+        </w:rPr>
+      </w:pPr>
+      <w:r>
+        <w:rPr>
+          <w:rFonts w:hint="eastAsia"/>
+        </w:rPr>
+        <w:t>这个是删除本地的标签，如果要删除远程仓库的标签要使用</w:t>
+      </w:r>
+    </w:p>
+    <w:p>
+      <w:pPr>
+        <w:pStyle w:val="a5"/>
+        <w:ind w:left="555" w:firstLineChars="0" w:firstLine="0"/>
+        <w:rPr>
+          <w:rFonts w:hint="eastAsia"/>
+        </w:rPr>
+      </w:pPr>
+      <w:proofErr w:type="spellStart"/>
+      <w:r>
+        <w:rPr>
+          <w:rFonts w:hint="eastAsia"/>
+        </w:rPr>
+        <w:t>git</w:t>
+      </w:r>
+      <w:proofErr w:type="spellEnd"/>
+      <w:r>
+        <w:rPr>
+          <w:rFonts w:hint="eastAsia"/>
+        </w:rPr>
+        <w:t xml:space="preserve"> push origin :refs/tags/v0.1</w:t>
+      </w:r>
+    </w:p>
+    <w:p>
+      <w:pPr>
+        <w:pStyle w:val="a5"/>
+        <w:ind w:left="555" w:firstLineChars="0" w:firstLine="0"/>
+        <w:rPr>
+          <w:rFonts w:hint="eastAsia"/>
+        </w:rPr>
+      </w:pPr>
+    </w:p>
+    <w:p>
+      <w:pPr>
+        <w:pStyle w:val="a5"/>
+        <w:ind w:left="555" w:firstLineChars="0" w:firstLine="0"/>
+        <w:rPr>
+          <w:rFonts w:hint="eastAsia"/>
+        </w:rPr>
+      </w:pPr>
+    </w:p>
+    <w:p>
+      <w:pPr>
+        <w:pStyle w:val="a5"/>
+        <w:ind w:left="555" w:firstLineChars="0" w:firstLine="0"/>
+        <w:rPr>
+          <w:rFonts w:hint="eastAsia"/>
+        </w:rPr>
+      </w:pPr>
+      <w:r>
+        <w:rPr>
+          <w:rFonts w:hint="eastAsia"/>
+        </w:rPr>
+        <w:t xml:space="preserve">      </w:t>
+      </w:r>
+      <w:r>
+        <w:rPr>
+          <w:rFonts w:hint="eastAsia"/>
+        </w:rPr>
+        <w:t>自定义</w:t>
+      </w:r>
+      <w:proofErr w:type="spellStart"/>
+      <w:r>
+        <w:rPr>
+          <w:rFonts w:hint="eastAsia"/>
+        </w:rPr>
+        <w:t>git</w:t>
+      </w:r>
+      <w:proofErr w:type="spellEnd"/>
+    </w:p>
+    <w:p>
+      <w:pPr>
+        <w:pStyle w:val="a5"/>
+        <w:numPr>
+          <w:ilvl w:val="0"/>
+          <w:numId w:val="5"/>
+        </w:numPr>
+        <w:ind w:firstLineChars="0"/>
+        <w:rPr>
+          <w:rFonts w:hint="eastAsia"/>
+        </w:rPr>
+      </w:pPr>
+      <w:proofErr w:type="spellStart"/>
+      <w:r>
+        <w:rPr>
+          <w:rFonts w:hint="eastAsia"/>
+        </w:rPr>
+        <w:t>git</w:t>
+      </w:r>
+      <w:proofErr w:type="spellEnd"/>
+      <w:r>
+        <w:rPr>
+          <w:rFonts w:hint="eastAsia"/>
+        </w:rPr>
+        <w:t xml:space="preserve"> </w:t>
+      </w:r>
+      <w:proofErr w:type="spellStart"/>
+      <w:r>
+        <w:rPr>
+          <w:rFonts w:hint="eastAsia"/>
+        </w:rPr>
+        <w:t>config</w:t>
+      </w:r>
+      <w:proofErr w:type="spellEnd"/>
+      <w:r>
+        <w:rPr>
+          <w:rFonts w:hint="eastAsia"/>
+        </w:rPr>
+        <w:t xml:space="preserve"> </w:t>
+      </w:r>
+      <w:r>
+        <w:t>–</w:t>
+      </w:r>
+      <w:r>
+        <w:rPr>
+          <w:rFonts w:hint="eastAsia"/>
+        </w:rPr>
+        <w:t>-</w:t>
+      </w:r>
+      <w:r>
+        <w:rPr>
+          <w:rFonts w:hint="eastAsia"/>
+        </w:rPr>
+        <w:t xml:space="preserve">global </w:t>
+      </w:r>
+      <w:proofErr w:type="spellStart"/>
+      <w:r>
+        <w:rPr>
+          <w:rFonts w:hint="eastAsia"/>
+        </w:rPr>
+        <w:t>color.ui</w:t>
+      </w:r>
+      <w:proofErr w:type="spellEnd"/>
+      <w:r>
+        <w:rPr>
+          <w:rFonts w:hint="eastAsia"/>
+        </w:rPr>
+        <w:t xml:space="preserve"> true  </w:t>
+      </w:r>
+    </w:p>
+    <w:p>
+      <w:pPr>
+        <w:pStyle w:val="a5"/>
+        <w:ind w:left="915" w:firstLineChars="0" w:firstLine="0"/>
+        <w:rPr>
+          <w:rFonts w:hint="eastAsia"/>
+        </w:rPr>
+      </w:pPr>
+      <w:r>
+        <w:rPr>
+          <w:rFonts w:hint="eastAsia"/>
+        </w:rPr>
+        <w:t>显示颜色，比较醒目</w:t>
+      </w:r>
+    </w:p>
+    <w:p>
+      <w:pPr>
+        <w:pStyle w:val="a5"/>
+        <w:numPr>
+          <w:ilvl w:val="0"/>
+          <w:numId w:val="5"/>
+        </w:numPr>
+        <w:ind w:firstLineChars="0"/>
+        <w:rPr>
+          <w:rFonts w:hint="eastAsia"/>
+        </w:rPr>
+      </w:pPr>
+      <w:proofErr w:type="spellStart"/>
+      <w:r>
+        <w:rPr>
+          <w:rFonts w:hint="eastAsia"/>
+        </w:rPr>
+        <w:t>git</w:t>
+      </w:r>
+      <w:proofErr w:type="spellEnd"/>
+      <w:r>
+        <w:rPr>
+          <w:rFonts w:hint="eastAsia"/>
+        </w:rPr>
+        <w:t xml:space="preserve"> </w:t>
+      </w:r>
+      <w:proofErr w:type="spellStart"/>
+      <w:r>
+        <w:rPr>
+          <w:rFonts w:hint="eastAsia"/>
+        </w:rPr>
+        <w:t>config</w:t>
+      </w:r>
+      <w:proofErr w:type="spellEnd"/>
+      <w:r>
+        <w:rPr>
+          <w:rFonts w:hint="eastAsia"/>
+        </w:rPr>
+        <w:t xml:space="preserve"> </w:t>
+      </w:r>
+      <w:r>
+        <w:t>–</w:t>
+      </w:r>
+      <w:r>
+        <w:rPr>
+          <w:rFonts w:hint="eastAsia"/>
+        </w:rPr>
+        <w:t xml:space="preserve">global </w:t>
+      </w:r>
+      <w:proofErr w:type="spellStart"/>
+      <w:r>
+        <w:rPr>
+          <w:rFonts w:hint="eastAsia"/>
+        </w:rPr>
+        <w:t>alias.co</w:t>
+      </w:r>
+      <w:proofErr w:type="spellEnd"/>
+      <w:r>
+        <w:rPr>
+          <w:rFonts w:hint="eastAsia"/>
+        </w:rPr>
+        <w:t xml:space="preserve"> checkout</w:t>
+      </w:r>
+    </w:p>
+    <w:p>
+      <w:pPr>
+        <w:pStyle w:val="a5"/>
+        <w:numPr>
+          <w:ilvl w:val="0"/>
+          <w:numId w:val="5"/>
+        </w:numPr>
+        <w:ind w:firstLineChars="0"/>
+        <w:rPr>
+          <w:rFonts w:hint="eastAsia"/>
+        </w:rPr>
+      </w:pPr>
+      <w:proofErr w:type="spellStart"/>
+      <w:r>
+        <w:rPr>
+          <w:rFonts w:hint="eastAsia"/>
+        </w:rPr>
+        <w:t>git</w:t>
+      </w:r>
+      <w:proofErr w:type="spellEnd"/>
+      <w:r>
+        <w:rPr>
+          <w:rFonts w:hint="eastAsia"/>
+        </w:rPr>
+        <w:t xml:space="preserve"> </w:t>
+      </w:r>
+      <w:proofErr w:type="spellStart"/>
+      <w:r>
+        <w:rPr>
+          <w:rFonts w:hint="eastAsia"/>
+        </w:rPr>
+        <w:t>config</w:t>
+      </w:r>
+      <w:proofErr w:type="spellEnd"/>
+      <w:r>
+        <w:rPr>
+          <w:rFonts w:hint="eastAsia"/>
+        </w:rPr>
+        <w:t xml:space="preserve"> </w:t>
+      </w:r>
+      <w:r>
+        <w:t>–</w:t>
+      </w:r>
+      <w:r>
+        <w:rPr>
+          <w:rFonts w:hint="eastAsia"/>
+        </w:rPr>
+        <w:t xml:space="preserve">-global </w:t>
+      </w:r>
+      <w:proofErr w:type="spellStart"/>
+      <w:r>
+        <w:rPr>
+          <w:rFonts w:hint="eastAsia"/>
+        </w:rPr>
+        <w:t>alias.ci</w:t>
+      </w:r>
+      <w:proofErr w:type="spellEnd"/>
+      <w:r>
+        <w:rPr>
+          <w:rFonts w:hint="eastAsia"/>
+        </w:rPr>
+        <w:t xml:space="preserve"> commit</w:t>
+      </w:r>
+    </w:p>
+    <w:p>
+      <w:pPr>
+        <w:pStyle w:val="a5"/>
+        <w:numPr>
+          <w:ilvl w:val="0"/>
+          <w:numId w:val="5"/>
+        </w:numPr>
+        <w:ind w:firstLineChars="0"/>
+        <w:rPr>
+          <w:rFonts w:hint="eastAsia"/>
+        </w:rPr>
+      </w:pPr>
+      <w:proofErr w:type="spellStart"/>
+      <w:r>
+        <w:rPr>
+          <w:rFonts w:hint="eastAsia"/>
+        </w:rPr>
+        <w:t>git</w:t>
+      </w:r>
+      <w:proofErr w:type="spellEnd"/>
+      <w:r>
+        <w:rPr>
+          <w:rFonts w:hint="eastAsia"/>
+        </w:rPr>
+        <w:t xml:space="preserve"> </w:t>
+      </w:r>
+      <w:proofErr w:type="spellStart"/>
+      <w:r>
+        <w:rPr>
+          <w:rFonts w:hint="eastAsia"/>
+        </w:rPr>
+        <w:t>config</w:t>
+      </w:r>
+      <w:proofErr w:type="spellEnd"/>
+      <w:r>
+        <w:rPr>
+          <w:rFonts w:hint="eastAsia"/>
+        </w:rPr>
+        <w:t xml:space="preserve"> </w:t>
+      </w:r>
+      <w:r>
+        <w:t>–</w:t>
+      </w:r>
+      <w:r>
+        <w:rPr>
+          <w:rFonts w:hint="eastAsia"/>
+        </w:rPr>
+        <w:t>-global alias.br  branch</w:t>
+      </w:r>
+    </w:p>
+    <w:p>
+      <w:pPr>
+        <w:pStyle w:val="a5"/>
+        <w:numPr>
+          <w:ilvl w:val="0"/>
+          <w:numId w:val="5"/>
+        </w:numPr>
+        <w:ind w:firstLineChars="0"/>
+        <w:rPr>
+          <w:rFonts w:hint="eastAsia"/>
+        </w:rPr>
+      </w:pPr>
+      <w:proofErr w:type="spellStart"/>
+      <w:r>
+        <w:rPr>
+          <w:rFonts w:hint="eastAsia"/>
+        </w:rPr>
+        <w:t>git</w:t>
+      </w:r>
+      <w:proofErr w:type="spellEnd"/>
+      <w:r>
+        <w:rPr>
+          <w:rFonts w:hint="eastAsia"/>
+        </w:rPr>
+        <w:t xml:space="preserve"> </w:t>
+      </w:r>
+      <w:proofErr w:type="spellStart"/>
+      <w:r>
+        <w:rPr>
+          <w:rFonts w:hint="eastAsia"/>
+        </w:rPr>
+        <w:t>config</w:t>
+      </w:r>
+      <w:proofErr w:type="spellEnd"/>
+      <w:r>
+        <w:rPr>
+          <w:rFonts w:hint="eastAsia"/>
+        </w:rPr>
+        <w:t xml:space="preserve"> </w:t>
+      </w:r>
+      <w:r>
+        <w:t>–</w:t>
+      </w:r>
+      <w:r>
+        <w:rPr>
+          <w:rFonts w:hint="eastAsia"/>
+        </w:rPr>
+        <w:t xml:space="preserve">-global </w:t>
+      </w:r>
+      <w:proofErr w:type="spellStart"/>
+      <w:r>
+        <w:rPr>
+          <w:rFonts w:hint="eastAsia"/>
+        </w:rPr>
+        <w:t>alias.unstage</w:t>
+      </w:r>
+      <w:proofErr w:type="spellEnd"/>
+      <w:r>
+        <w:rPr>
+          <w:rFonts w:hint="eastAsia"/>
+        </w:rPr>
+        <w:t xml:space="preserve">  </w:t>
+      </w:r>
+      <w:r>
+        <w:t>‘</w:t>
+      </w:r>
+      <w:r>
+        <w:rPr>
+          <w:rFonts w:hint="eastAsia"/>
+        </w:rPr>
+        <w:t>reset HEAD</w:t>
+      </w:r>
+      <w:r>
+        <w:t>’</w:t>
+      </w:r>
+      <w:r>
+        <w:rPr>
+          <w:rFonts w:hint="eastAsia"/>
+        </w:rPr>
+        <w:t xml:space="preserve"> </w:t>
+      </w:r>
+    </w:p>
+    <w:p>
+      <w:pPr>
+        <w:pStyle w:val="a5"/>
+        <w:ind w:left="555" w:firstLineChars="0" w:firstLine="0"/>
+        <w:rPr>
+          <w:rFonts w:hint="eastAsia"/>
+        </w:rPr>
+      </w:pPr>
+    </w:p>
+    <w:p>
+      <w:pPr>
+        <w:rPr>
+          <w:rFonts w:hint="eastAsia"/>
+        </w:rPr>
+      </w:pPr>
+    </w:p>
+    <w:p>
+      <w:pPr>
+        <w:rPr>
+          <w:rFonts w:hint="eastAsia"/>
+        </w:rPr>
+      </w:pPr>
+    </w:p>
+    <w:p>
+      <w:pPr>
+        <w:rPr>
+          <w:rFonts w:hint="eastAsia"/>
+        </w:rPr>
+      </w:pPr>
+      <w:r>
+        <w:rPr>
+          <w:rFonts w:hint="eastAsia"/>
+        </w:rPr>
+        <w:t xml:space="preserve">    </w:t>
+      </w:r>
+    </w:p>
+    <w:p>
+      <w:pPr>
+        <w:pStyle w:val="a5"/>
+        <w:ind w:left="720" w:firstLineChars="0" w:firstLine="0"/>
+        <w:rPr>
+          <w:rFonts w:hint="eastAsia"/>
+        </w:rPr>
+      </w:pPr>
+    </w:p>
+    <w:p>
+      <w:pPr>
+        <w:pStyle w:val="a5"/>
+        <w:ind w:left="720" w:firstLineChars="0" w:firstLine="0"/>
+      </w:pPr>
     </w:p>
     <w:sectPr>
       <w:pgSz w:w="11906" w:h="16838"/>
@@ -1910,16 +3592,16 @@
 <file path=word/numbering.xml><?xml version="1.0" encoding="utf-8"?>
 <w:numbering xmlns:ve="http://schemas.openxmlformats.org/markup-compatibility/2006" xmlns:o="urn:schemas-microsoft-com:office:office" xmlns:r="http://schemas.openxmlformats.org/officeDocument/2006/relationships" xmlns:m="http://schemas.openxmlformats.org/officeDocument/2006/math" xmlns:v="urn:schemas-microsoft-com:vml" xmlns:wp="http://schemas.openxmlformats.org/drawingml/2006/wordprocessingDrawing" xmlns:w10="urn:schemas-microsoft-com:office:word" xmlns:w="http://schemas.openxmlformats.org/wordprocessingml/2006/main" xmlns:wne="http://schemas.microsoft.com/office/word/2006/wordml">
   <w:abstractNum w:abstractNumId="0">
-    <w:nsid w:val="4A253D59"/>
+    <w:nsid w:val="12BC5F7A"/>
     <w:multiLevelType w:val="hybridMultilevel"/>
-    <w:tmpl w:val="A0EE5342"/>
-    <w:lvl w:ilvl="0" w:tplc="8B26C5BE">
+    <w:tmpl w:val="2E109794"/>
+    <w:lvl w:ilvl="0" w:tplc="C4EAEBEA">
       <w:start w:val="1"/>
       <w:numFmt w:val="decimal"/>
       <w:lvlText w:val="%1."/>
       <w:lvlJc w:val="left"/>
       <w:pPr>
-        <w:ind w:left="720" w:hanging="360"/>
+        <w:ind w:left="555" w:hanging="360"/>
       </w:pPr>
       <w:rPr>
         <w:rFonts w:hint="default"/>
@@ -1931,7 +3613,7 @@
       <w:lvlText w:val="%2)"/>
       <w:lvlJc w:val="left"/>
       <w:pPr>
-        <w:ind w:left="1200" w:hanging="420"/>
+        <w:ind w:left="1035" w:hanging="420"/>
       </w:pPr>
     </w:lvl>
     <w:lvl w:ilvl="2" w:tplc="0409001B" w:tentative="1">
@@ -1940,7 +3622,7 @@
       <w:lvlText w:val="%3."/>
       <w:lvlJc w:val="right"/>
       <w:pPr>
-        <w:ind w:left="1620" w:hanging="420"/>
+        <w:ind w:left="1455" w:hanging="420"/>
       </w:pPr>
     </w:lvl>
     <w:lvl w:ilvl="3" w:tplc="0409000F" w:tentative="1">
@@ -1949,7 +3631,7 @@
       <w:lvlText w:val="%4."/>
       <w:lvlJc w:val="left"/>
       <w:pPr>
-        <w:ind w:left="2040" w:hanging="420"/>
+        <w:ind w:left="1875" w:hanging="420"/>
       </w:pPr>
     </w:lvl>
     <w:lvl w:ilvl="4" w:tplc="04090019" w:tentative="1">
@@ -1958,7 +3640,7 @@
       <w:lvlText w:val="%5)"/>
       <w:lvlJc w:val="left"/>
       <w:pPr>
-        <w:ind w:left="2460" w:hanging="420"/>
+        <w:ind w:left="2295" w:hanging="420"/>
       </w:pPr>
     </w:lvl>
     <w:lvl w:ilvl="5" w:tplc="0409001B" w:tentative="1">
@@ -1967,7 +3649,7 @@
       <w:lvlText w:val="%6."/>
       <w:lvlJc w:val="right"/>
       <w:pPr>
-        <w:ind w:left="2880" w:hanging="420"/>
+        <w:ind w:left="2715" w:hanging="420"/>
       </w:pPr>
     </w:lvl>
     <w:lvl w:ilvl="6" w:tplc="0409000F" w:tentative="1">
@@ -1976,7 +3658,7 @@
       <w:lvlText w:val="%7."/>
       <w:lvlJc w:val="left"/>
       <w:pPr>
-        <w:ind w:left="3300" w:hanging="420"/>
+        <w:ind w:left="3135" w:hanging="420"/>
       </w:pPr>
     </w:lvl>
     <w:lvl w:ilvl="7" w:tplc="04090019" w:tentative="1">
@@ -1985,7 +3667,7 @@
       <w:lvlText w:val="%8)"/>
       <w:lvlJc w:val="left"/>
       <w:pPr>
-        <w:ind w:left="3720" w:hanging="420"/>
+        <w:ind w:left="3555" w:hanging="420"/>
       </w:pPr>
     </w:lvl>
     <w:lvl w:ilvl="8" w:tplc="0409001B" w:tentative="1">
@@ -1994,21 +3676,21 @@
       <w:lvlText w:val="%9."/>
       <w:lvlJc w:val="right"/>
       <w:pPr>
-        <w:ind w:left="4140" w:hanging="420"/>
+        <w:ind w:left="3975" w:hanging="420"/>
       </w:pPr>
     </w:lvl>
   </w:abstractNum>
   <w:abstractNum w:abstractNumId="1">
-    <w:nsid w:val="545E5AD3"/>
+    <w:nsid w:val="357A38BE"/>
     <w:multiLevelType w:val="hybridMultilevel"/>
-    <w:tmpl w:val="1E74D374"/>
-    <w:lvl w:ilvl="0" w:tplc="0AB8AF2E">
+    <w:tmpl w:val="B9021646"/>
+    <w:lvl w:ilvl="0" w:tplc="158C1C22">
       <w:start w:val="1"/>
       <w:numFmt w:val="decimal"/>
       <w:lvlText w:val="%1."/>
       <w:lvlJc w:val="left"/>
       <w:pPr>
-        <w:ind w:left="360" w:hanging="360"/>
+        <w:ind w:left="915" w:hanging="360"/>
       </w:pPr>
       <w:rPr>
         <w:rFonts w:hint="default"/>
@@ -2020,7 +3702,7 @@
       <w:lvlText w:val="%2)"/>
       <w:lvlJc w:val="left"/>
       <w:pPr>
-        <w:ind w:left="840" w:hanging="420"/>
+        <w:ind w:left="1395" w:hanging="420"/>
       </w:pPr>
     </w:lvl>
     <w:lvl w:ilvl="2" w:tplc="0409001B" w:tentative="1">
@@ -2029,7 +3711,7 @@
       <w:lvlText w:val="%3."/>
       <w:lvlJc w:val="right"/>
       <w:pPr>
-        <w:ind w:left="1260" w:hanging="420"/>
+        <w:ind w:left="1815" w:hanging="420"/>
       </w:pPr>
     </w:lvl>
     <w:lvl w:ilvl="3" w:tplc="0409000F" w:tentative="1">
@@ -2038,7 +3720,7 @@
       <w:lvlText w:val="%4."/>
       <w:lvlJc w:val="left"/>
       <w:pPr>
-        <w:ind w:left="1680" w:hanging="420"/>
+        <w:ind w:left="2235" w:hanging="420"/>
       </w:pPr>
     </w:lvl>
     <w:lvl w:ilvl="4" w:tplc="04090019" w:tentative="1">
@@ -2047,7 +3729,7 @@
       <w:lvlText w:val="%5)"/>
       <w:lvlJc w:val="left"/>
       <w:pPr>
-        <w:ind w:left="2100" w:hanging="420"/>
+        <w:ind w:left="2655" w:hanging="420"/>
       </w:pPr>
     </w:lvl>
     <w:lvl w:ilvl="5" w:tplc="0409001B" w:tentative="1">
@@ -2056,7 +3738,7 @@
       <w:lvlText w:val="%6."/>
       <w:lvlJc w:val="right"/>
       <w:pPr>
-        <w:ind w:left="2520" w:hanging="420"/>
+        <w:ind w:left="3075" w:hanging="420"/>
       </w:pPr>
     </w:lvl>
     <w:lvl w:ilvl="6" w:tplc="0409000F" w:tentative="1">
@@ -2065,7 +3747,7 @@
       <w:lvlText w:val="%7."/>
       <w:lvlJc w:val="left"/>
       <w:pPr>
-        <w:ind w:left="2940" w:hanging="420"/>
+        <w:ind w:left="3495" w:hanging="420"/>
       </w:pPr>
     </w:lvl>
     <w:lvl w:ilvl="7" w:tplc="04090019" w:tentative="1">
@@ -2074,7 +3756,7 @@
       <w:lvlText w:val="%8)"/>
       <w:lvlJc w:val="left"/>
       <w:pPr>
-        <w:ind w:left="3360" w:hanging="420"/>
+        <w:ind w:left="3915" w:hanging="420"/>
       </w:pPr>
     </w:lvl>
     <w:lvl w:ilvl="8" w:tplc="0409001B" w:tentative="1">
@@ -2083,21 +3765,21 @@
       <w:lvlText w:val="%9."/>
       <w:lvlJc w:val="right"/>
       <w:pPr>
-        <w:ind w:left="3780" w:hanging="420"/>
+        <w:ind w:left="4335" w:hanging="420"/>
       </w:pPr>
     </w:lvl>
   </w:abstractNum>
   <w:abstractNum w:abstractNumId="2">
-    <w:nsid w:val="67F26D99"/>
+    <w:nsid w:val="4A253D59"/>
     <w:multiLevelType w:val="hybridMultilevel"/>
-    <w:tmpl w:val="D50A7658"/>
-    <w:lvl w:ilvl="0" w:tplc="7916E6C0">
+    <w:tmpl w:val="A0EE5342"/>
+    <w:lvl w:ilvl="0" w:tplc="8B26C5BE">
       <w:start w:val="1"/>
       <w:numFmt w:val="decimal"/>
       <w:lvlText w:val="%1."/>
       <w:lvlJc w:val="left"/>
       <w:pPr>
-        <w:ind w:left="360" w:hanging="360"/>
+        <w:ind w:left="720" w:hanging="360"/>
       </w:pPr>
       <w:rPr>
         <w:rFonts w:hint="default"/>
@@ -2109,7 +3791,7 @@
       <w:lvlText w:val="%2)"/>
       <w:lvlJc w:val="left"/>
       <w:pPr>
-        <w:ind w:left="840" w:hanging="420"/>
+        <w:ind w:left="1200" w:hanging="420"/>
       </w:pPr>
     </w:lvl>
     <w:lvl w:ilvl="2" w:tplc="0409001B" w:tentative="1">
@@ -2118,7 +3800,7 @@
       <w:lvlText w:val="%3."/>
       <w:lvlJc w:val="right"/>
       <w:pPr>
-        <w:ind w:left="1260" w:hanging="420"/>
+        <w:ind w:left="1620" w:hanging="420"/>
       </w:pPr>
     </w:lvl>
     <w:lvl w:ilvl="3" w:tplc="0409000F" w:tentative="1">
@@ -2127,7 +3809,7 @@
       <w:lvlText w:val="%4."/>
       <w:lvlJc w:val="left"/>
       <w:pPr>
-        <w:ind w:left="1680" w:hanging="420"/>
+        <w:ind w:left="2040" w:hanging="420"/>
       </w:pPr>
     </w:lvl>
     <w:lvl w:ilvl="4" w:tplc="04090019" w:tentative="1">
@@ -2136,7 +3818,7 @@
       <w:lvlText w:val="%5)"/>
       <w:lvlJc w:val="left"/>
       <w:pPr>
-        <w:ind w:left="2100" w:hanging="420"/>
+        <w:ind w:left="2460" w:hanging="420"/>
       </w:pPr>
     </w:lvl>
     <w:lvl w:ilvl="5" w:tplc="0409001B" w:tentative="1">
@@ -2145,7 +3827,7 @@
       <w:lvlText w:val="%6."/>
       <w:lvlJc w:val="right"/>
       <w:pPr>
-        <w:ind w:left="2520" w:hanging="420"/>
+        <w:ind w:left="2880" w:hanging="420"/>
       </w:pPr>
     </w:lvl>
     <w:lvl w:ilvl="6" w:tplc="0409000F" w:tentative="1">
@@ -2154,7 +3836,7 @@
       <w:lvlText w:val="%7."/>
       <w:lvlJc w:val="left"/>
       <w:pPr>
-        <w:ind w:left="2940" w:hanging="420"/>
+        <w:ind w:left="3300" w:hanging="420"/>
       </w:pPr>
     </w:lvl>
     <w:lvl w:ilvl="7" w:tplc="04090019" w:tentative="1">
@@ -2163,7 +3845,7 @@
       <w:lvlText w:val="%8)"/>
       <w:lvlJc w:val="left"/>
       <w:pPr>
-        <w:ind w:left="3360" w:hanging="420"/>
+        <w:ind w:left="3720" w:hanging="420"/>
       </w:pPr>
     </w:lvl>
     <w:lvl w:ilvl="8" w:tplc="0409001B" w:tentative="1">
@@ -2172,18 +3854,202 @@
       <w:lvlText w:val="%9."/>
       <w:lvlJc w:val="right"/>
       <w:pPr>
+        <w:ind w:left="4140" w:hanging="420"/>
+      </w:pPr>
+    </w:lvl>
+  </w:abstractNum>
+  <w:abstractNum w:abstractNumId="3">
+    <w:nsid w:val="545E5AD3"/>
+    <w:multiLevelType w:val="hybridMultilevel"/>
+    <w:tmpl w:val="1E74D374"/>
+    <w:lvl w:ilvl="0" w:tplc="0AB8AF2E">
+      <w:start w:val="1"/>
+      <w:numFmt w:val="decimal"/>
+      <w:lvlText w:val="%1."/>
+      <w:lvlJc w:val="left"/>
+      <w:pPr>
+        <w:ind w:left="360" w:hanging="360"/>
+      </w:pPr>
+      <w:rPr>
+        <w:rFonts w:hint="default"/>
+      </w:rPr>
+    </w:lvl>
+    <w:lvl w:ilvl="1" w:tplc="04090019" w:tentative="1">
+      <w:start w:val="1"/>
+      <w:numFmt w:val="lowerLetter"/>
+      <w:lvlText w:val="%2)"/>
+      <w:lvlJc w:val="left"/>
+      <w:pPr>
+        <w:ind w:left="840" w:hanging="420"/>
+      </w:pPr>
+    </w:lvl>
+    <w:lvl w:ilvl="2" w:tplc="0409001B" w:tentative="1">
+      <w:start w:val="1"/>
+      <w:numFmt w:val="lowerRoman"/>
+      <w:lvlText w:val="%3."/>
+      <w:lvlJc w:val="right"/>
+      <w:pPr>
+        <w:ind w:left="1260" w:hanging="420"/>
+      </w:pPr>
+    </w:lvl>
+    <w:lvl w:ilvl="3" w:tplc="0409000F" w:tentative="1">
+      <w:start w:val="1"/>
+      <w:numFmt w:val="decimal"/>
+      <w:lvlText w:val="%4."/>
+      <w:lvlJc w:val="left"/>
+      <w:pPr>
+        <w:ind w:left="1680" w:hanging="420"/>
+      </w:pPr>
+    </w:lvl>
+    <w:lvl w:ilvl="4" w:tplc="04090019" w:tentative="1">
+      <w:start w:val="1"/>
+      <w:numFmt w:val="lowerLetter"/>
+      <w:lvlText w:val="%5)"/>
+      <w:lvlJc w:val="left"/>
+      <w:pPr>
+        <w:ind w:left="2100" w:hanging="420"/>
+      </w:pPr>
+    </w:lvl>
+    <w:lvl w:ilvl="5" w:tplc="0409001B" w:tentative="1">
+      <w:start w:val="1"/>
+      <w:numFmt w:val="lowerRoman"/>
+      <w:lvlText w:val="%6."/>
+      <w:lvlJc w:val="right"/>
+      <w:pPr>
+        <w:ind w:left="2520" w:hanging="420"/>
+      </w:pPr>
+    </w:lvl>
+    <w:lvl w:ilvl="6" w:tplc="0409000F" w:tentative="1">
+      <w:start w:val="1"/>
+      <w:numFmt w:val="decimal"/>
+      <w:lvlText w:val="%7."/>
+      <w:lvlJc w:val="left"/>
+      <w:pPr>
+        <w:ind w:left="2940" w:hanging="420"/>
+      </w:pPr>
+    </w:lvl>
+    <w:lvl w:ilvl="7" w:tplc="04090019" w:tentative="1">
+      <w:start w:val="1"/>
+      <w:numFmt w:val="lowerLetter"/>
+      <w:lvlText w:val="%8)"/>
+      <w:lvlJc w:val="left"/>
+      <w:pPr>
+        <w:ind w:left="3360" w:hanging="420"/>
+      </w:pPr>
+    </w:lvl>
+    <w:lvl w:ilvl="8" w:tplc="0409001B" w:tentative="1">
+      <w:start w:val="1"/>
+      <w:numFmt w:val="lowerRoman"/>
+      <w:lvlText w:val="%9."/>
+      <w:lvlJc w:val="right"/>
+      <w:pPr>
+        <w:ind w:left="3780" w:hanging="420"/>
+      </w:pPr>
+    </w:lvl>
+  </w:abstractNum>
+  <w:abstractNum w:abstractNumId="4">
+    <w:nsid w:val="67F26D99"/>
+    <w:multiLevelType w:val="hybridMultilevel"/>
+    <w:tmpl w:val="D50A7658"/>
+    <w:lvl w:ilvl="0" w:tplc="7916E6C0">
+      <w:start w:val="1"/>
+      <w:numFmt w:val="decimal"/>
+      <w:lvlText w:val="%1."/>
+      <w:lvlJc w:val="left"/>
+      <w:pPr>
+        <w:ind w:left="360" w:hanging="360"/>
+      </w:pPr>
+      <w:rPr>
+        <w:rFonts w:hint="default"/>
+      </w:rPr>
+    </w:lvl>
+    <w:lvl w:ilvl="1" w:tplc="04090019" w:tentative="1">
+      <w:start w:val="1"/>
+      <w:numFmt w:val="lowerLetter"/>
+      <w:lvlText w:val="%2)"/>
+      <w:lvlJc w:val="left"/>
+      <w:pPr>
+        <w:ind w:left="840" w:hanging="420"/>
+      </w:pPr>
+    </w:lvl>
+    <w:lvl w:ilvl="2" w:tplc="0409001B" w:tentative="1">
+      <w:start w:val="1"/>
+      <w:numFmt w:val="lowerRoman"/>
+      <w:lvlText w:val="%3."/>
+      <w:lvlJc w:val="right"/>
+      <w:pPr>
+        <w:ind w:left="1260" w:hanging="420"/>
+      </w:pPr>
+    </w:lvl>
+    <w:lvl w:ilvl="3" w:tplc="0409000F" w:tentative="1">
+      <w:start w:val="1"/>
+      <w:numFmt w:val="decimal"/>
+      <w:lvlText w:val="%4."/>
+      <w:lvlJc w:val="left"/>
+      <w:pPr>
+        <w:ind w:left="1680" w:hanging="420"/>
+      </w:pPr>
+    </w:lvl>
+    <w:lvl w:ilvl="4" w:tplc="04090019" w:tentative="1">
+      <w:start w:val="1"/>
+      <w:numFmt w:val="lowerLetter"/>
+      <w:lvlText w:val="%5)"/>
+      <w:lvlJc w:val="left"/>
+      <w:pPr>
+        <w:ind w:left="2100" w:hanging="420"/>
+      </w:pPr>
+    </w:lvl>
+    <w:lvl w:ilvl="5" w:tplc="0409001B" w:tentative="1">
+      <w:start w:val="1"/>
+      <w:numFmt w:val="lowerRoman"/>
+      <w:lvlText w:val="%6."/>
+      <w:lvlJc w:val="right"/>
+      <w:pPr>
+        <w:ind w:left="2520" w:hanging="420"/>
+      </w:pPr>
+    </w:lvl>
+    <w:lvl w:ilvl="6" w:tplc="0409000F" w:tentative="1">
+      <w:start w:val="1"/>
+      <w:numFmt w:val="decimal"/>
+      <w:lvlText w:val="%7."/>
+      <w:lvlJc w:val="left"/>
+      <w:pPr>
+        <w:ind w:left="2940" w:hanging="420"/>
+      </w:pPr>
+    </w:lvl>
+    <w:lvl w:ilvl="7" w:tplc="04090019" w:tentative="1">
+      <w:start w:val="1"/>
+      <w:numFmt w:val="lowerLetter"/>
+      <w:lvlText w:val="%8)"/>
+      <w:lvlJc w:val="left"/>
+      <w:pPr>
+        <w:ind w:left="3360" w:hanging="420"/>
+      </w:pPr>
+    </w:lvl>
+    <w:lvl w:ilvl="8" w:tplc="0409001B" w:tentative="1">
+      <w:start w:val="1"/>
+      <w:numFmt w:val="lowerRoman"/>
+      <w:lvlText w:val="%9."/>
+      <w:lvlJc w:val="right"/>
+      <w:pPr>
         <w:ind w:left="3780" w:hanging="420"/>
       </w:pPr>
     </w:lvl>
   </w:abstractNum>
   <w:num w:numId="1">
-    <w:abstractNumId w:val="1"/>
+    <w:abstractNumId w:val="3"/>
   </w:num>
   <w:num w:numId="2">
+    <w:abstractNumId w:val="4"/>
+  </w:num>
+  <w:num w:numId="3">
     <w:abstractNumId w:val="2"/>
   </w:num>
-  <w:num w:numId="3">
+  <w:num w:numId="4">
     <w:abstractNumId w:val="0"/>
+  </w:num>
+  <w:num w:numId="5">
+    <w:abstractNumId w:val="1"/>
   </w:num>
 </w:numbering>
 </file>

</xml_diff>